<commit_message>
added research method to scope
</commit_message>
<xml_diff>
--- a/docs/Scope.docx
+++ b/docs/Scope.docx
@@ -3,13 +3,16 @@
 <w:document xmlns:wpc="http://schemas.microsoft.com/office/word/2010/wordprocessingCanvas" xmlns:cx="http://schemas.microsoft.com/office/drawing/2014/chartex" xmlns:cx1="http://schemas.microsoft.com/office/drawing/2015/9/8/chartex" xmlns:cx2="http://schemas.microsoft.com/office/drawing/2015/10/21/chartex" xmlns:cx3="http://schemas.microsoft.com/office/drawing/2016/5/9/chartex" xmlns:cx4="http://schemas.microsoft.com/office/drawing/2016/5/10/chartex" xmlns:cx5="http://schemas.microsoft.com/office/drawing/2016/5/11/chartex" xmlns:cx6="http://schemas.microsoft.com/office/drawing/2016/5/12/chartex" xmlns:cx7="http://schemas.microsoft.com/office/drawing/2016/5/13/chartex" xmlns:cx8="http://schemas.microsoft.com/office/drawing/2016/5/14/chartex" xmlns:mc="http://schemas.openxmlformats.org/markup-compatibility/2006" xmlns:aink="http://schemas.microsoft.com/office/drawing/2016/ink" xmlns:am3d="http://schemas.microsoft.com/office/drawing/2017/model3d" xmlns:o="urn:schemas-microsoft-com:office:office" xmlns:r="http://schemas.openxmlformats.org/officeDocument/2006/relationships" xmlns:m="http://schemas.openxmlformats.org/officeDocument/2006/math" xmlns:v="urn:schemas-microsoft-com:vml" xmlns:wp14="http://schemas.microsoft.com/office/word/2010/wordprocessingDrawing" xmlns:wp="http://schemas.openxmlformats.org/drawingml/2006/wordprocessingDrawing" xmlns:w10="urn:schemas-microsoft-com:office:word" xmlns:w="http://schemas.openxmlformats.org/wordprocessingml/2006/main" xmlns:w14="http://schemas.microsoft.com/office/word/2010/wordml" xmlns:w15="http://schemas.microsoft.com/office/word/2012/wordml" xmlns:w16cid="http://schemas.microsoft.com/office/word/2016/wordml/cid" xmlns:w16se="http://schemas.microsoft.com/office/word/2015/wordml/symex" xmlns:wpg="http://schemas.microsoft.com/office/word/2010/wordprocessingGroup" xmlns:wpi="http://schemas.microsoft.com/office/word/2010/wordprocessingInk" xmlns:wne="http://schemas.microsoft.com/office/word/2006/wordml" xmlns:wps="http://schemas.microsoft.com/office/word/2010/wordprocessingShape" mc:Ignorable="w14 w15 w16se w16cid wp14">
   <w:body>
     <w:p>
-      <w:bookmarkStart w:id="0" w:name="_GoBack"/>
-      <w:bookmarkEnd w:id="0"/>
       <w:r>
         <w:t>Resources:</w:t>
       </w:r>
     </w:p>
     <w:p>
+      <w:pPr>
+        <w:rPr>
+          <w:rStyle w:val="Hyperlink"/>
+        </w:rPr>
+      </w:pPr>
       <w:hyperlink r:id="rId4" w:history="1">
         <w:r>
           <w:rPr>
@@ -20,17 +23,46 @@
       </w:hyperlink>
     </w:p>
     <w:p>
+      <w:r>
+        <w:t>https://stackoverflow.com/questions/38786014/how-to-compile-executable-for-windows-with-gcc-with-linux-subsystem</w:t>
+      </w:r>
+      <w:bookmarkStart w:id="0" w:name="_GoBack"/>
+      <w:bookmarkEnd w:id="0"/>
+    </w:p>
+    <w:p>
+      <w:r>
+        <w:rPr>
+          <w:rStyle w:val="Hyperlink"/>
+        </w:rPr>
+        <w:fldChar w:fldCharType="begin"/>
+      </w:r>
+      <w:r>
+        <w:rPr>
+          <w:rStyle w:val="Hyperlink"/>
+        </w:rPr>
+        <w:instrText xml:space="preserve"> HYPERLINK "https://www.bleepingcomputer.com/forums/t/662699/disable-re-enable-mouse-via-command-prompt/" </w:instrText>
+      </w:r>
+      <w:r>
+        <w:rPr>
+          <w:rStyle w:val="Hyperlink"/>
+        </w:rPr>
+        <w:fldChar w:fldCharType="separate"/>
+      </w:r>
+      <w:r>
+        <w:rPr>
+          <w:rStyle w:val="Hyperlink"/>
+        </w:rPr>
+        <w:t>https://www.bleepingcomputer.com/forums/t/662699/disable-re-enable-mouse-via-command-prompt/</w:t>
+      </w:r>
+      <w:r>
+        <w:rPr>
+          <w:rStyle w:val="Hyperlink"/>
+        </w:rPr>
+        <w:fldChar w:fldCharType="end"/>
+      </w:r>
+    </w:p>
+    <w:p>
       <w:hyperlink r:id="rId5" w:history="1">
-        <w:r>
-          <w:rPr>
-            <w:rStyle w:val="Hyperlink"/>
-          </w:rPr>
-          <w:t>https://www.bleepingcomputer.com/forums/t/662699/disable-re-enable-mouse-via-command-prompt/</w:t>
-        </w:r>
-      </w:hyperlink>
-    </w:p>
-    <w:p>
-      <w:hyperlink r:id="rId6" w:history="1">
         <w:r>
           <w:rPr>
             <w:rStyle w:val="Hyperlink"/>
@@ -47,13 +79,26 @@
     <w:p>
       <w:r>
         <w:tab/>
-        <w:t>The intention of our software will be to simulate a ransomware attack based from a usb</w:t>
-      </w:r>
+        <w:t xml:space="preserve">The intention of our software will be to simulate a ransomware attack based from a </w:t>
+      </w:r>
+      <w:proofErr w:type="spellStart"/>
+      <w:r>
+        <w:t>usb</w:t>
+      </w:r>
+      <w:proofErr w:type="spellEnd"/>
     </w:p>
     <w:p>
       <w:r>
         <w:tab/>
-        <w:t>The script will run from the usb and then lock the user from input.</w:t>
+        <w:t xml:space="preserve">The script will run from the </w:t>
+      </w:r>
+      <w:proofErr w:type="spellStart"/>
+      <w:r>
+        <w:t>usb</w:t>
+      </w:r>
+      <w:proofErr w:type="spellEnd"/>
+      <w:r>
+        <w:t xml:space="preserve"> and then lock the user from input.</w:t>
       </w:r>
     </w:p>
     <w:p>
@@ -106,8 +151,13 @@
       </w:r>
       <w:r>
         <w:tab/>
-        <w:t>File will store date, etc</w:t>
-      </w:r>
+        <w:t xml:space="preserve">File will store date, </w:t>
+      </w:r>
+      <w:proofErr w:type="spellStart"/>
+      <w:r>
+        <w:t>etc</w:t>
+      </w:r>
+      <w:proofErr w:type="spellEnd"/>
     </w:p>
     <w:p>
       <w:r>
@@ -233,8 +283,13 @@
             <w:tcW w:w="7015" w:type="dxa"/>
           </w:tcPr>
           <w:p>
-            <w:r>
-              <w:t>Implementation(to be further divided after analysis)</w:t>
+            <w:proofErr w:type="gramStart"/>
+            <w:r>
+              <w:t>Implementation(</w:t>
+            </w:r>
+            <w:proofErr w:type="gramEnd"/>
+            <w:r>
+              <w:t>to be further divided after analysis)</w:t>
             </w:r>
           </w:p>
         </w:tc>
@@ -762,6 +817,18 @@
       </w:tblBorders>
     </w:tblPr>
   </w:style>
+  <w:style w:type="character" w:styleId="FollowedHyperlink">
+    <w:name w:val="FollowedHyperlink"/>
+    <w:basedOn w:val="DefaultParagraphFont"/>
+    <w:uiPriority w:val="99"/>
+    <w:semiHidden/>
+    <w:unhideWhenUsed/>
+    <w:rsid w:val="000938CA"/>
+    <w:rPr>
+      <w:color w:val="954F72" w:themeColor="followedHyperlink"/>
+      <w:u w:val="single"/>
+    </w:rPr>
+  </w:style>
 </w:styles>
 </file>
 

</xml_diff>